<commit_message>
added applications and chapts and some params
</commit_message>
<xml_diff>
--- a/applications/EPSRC NPIF Placement Application Form 01.07.19.docx
+++ b/applications/EPSRC NPIF Placement Application Form 01.07.19.docx
@@ -2406,18 +2406,24 @@
         </w:rPr>
       </w:pPr>
       <w:r>
+        <w:rPr>
+          <w:rFonts w:ascii="Kings Caslon Text" w:hAnsi="Kings Caslon Text"/>
+          <w:sz w:val="24"/>
+          <w:szCs w:val="24"/>
+        </w:rPr>
+        <w:t>(maximum 600 words)</w:t>
         <mc:AlternateContent>
           <mc:Choice Requires="wps">
             <w:drawing>
-              <wp:anchor behindDoc="0" distT="45720" distB="45720" distL="114300" distR="114300" simplePos="0" locked="0" layoutInCell="1" allowOverlap="1" relativeHeight="11" wp14:anchorId="131A6392">
+              <wp:anchor behindDoc="0" distT="45720" distB="45720" distL="114300" distR="114300" simplePos="0" locked="0" layoutInCell="1" allowOverlap="1" relativeHeight="13" wp14:anchorId="131A6392">
                 <wp:simplePos x="0" y="0"/>
-                <wp:positionH relativeFrom="margin">
-                  <wp:posOffset>-57150</wp:posOffset>
+                <wp:positionH relativeFrom="column">
+                  <wp:posOffset>-76200</wp:posOffset>
                 </wp:positionH>
                 <wp:positionV relativeFrom="paragraph">
-                  <wp:posOffset>385445</wp:posOffset>
+                  <wp:posOffset>324485</wp:posOffset>
                 </wp:positionV>
-                <wp:extent cx="6719570" cy="2953385"/>
+                <wp:extent cx="6724015" cy="3274060"/>
                 <wp:effectExtent l="0" t="0" r="24765" b="19050"/>
                 <wp:wrapSquare wrapText="bothSides"/>
                 <wp:docPr id="6" name="Text Box 2"/>
@@ -2428,7 +2434,7 @@
                       <wps:spPr>
                         <a:xfrm>
                           <a:off x="0" y="0"/>
-                          <a:ext cx="6719040" cy="2952720"/>
+                          <a:ext cx="6723360" cy="3273480"/>
                         </a:xfrm>
                         <a:prstGeom prst="rect">
                           <a:avLst/>
@@ -2449,6 +2455,51 @@
                         <a:effectRef idx="0"/>
                         <a:fontRef idx="minor"/>
                       </wps:style>
+                      <wps:bodyPr/>
+                    </wps:wsp>
+                  </a:graphicData>
+                </a:graphic>
+              </wp:anchor>
+            </w:drawing>
+          </mc:Choice>
+          <mc:Fallback>
+            <w:pict>
+              <v:rect id="shape_0" ID="Text Box 2" fillcolor="white" stroked="t" style="position:absolute;margin-left:-6pt;margin-top:25.55pt;width:529.35pt;height:257.7pt" wp14:anchorId="131A6392">
+                <w10:wrap type="none"/>
+                <v:fill o:detectmouseclick="t" type="solid" color2="black"/>
+                <v:stroke color="black" weight="9360" joinstyle="miter" endcap="flat"/>
+              </v:rect>
+            </w:pict>
+          </mc:Fallback>
+        </mc:AlternateContent>
+      </w:r>
+      <w:r>
+        <mc:AlternateContent>
+          <mc:Choice Requires="wps">
+            <w:drawing>
+              <wp:anchor behindDoc="0" distT="0" distB="0" distL="0" distR="0" simplePos="0" locked="0" layoutInCell="1" allowOverlap="1" relativeHeight="16">
+                <wp:simplePos x="0" y="0"/>
+                <wp:positionH relativeFrom="column">
+                  <wp:posOffset>-76200</wp:posOffset>
+                </wp:positionH>
+                <wp:positionV relativeFrom="paragraph">
+                  <wp:posOffset>324485</wp:posOffset>
+                </wp:positionV>
+                <wp:extent cx="6724015" cy="3274060"/>
+                <wp:effectExtent l="0" t="0" r="0" b="0"/>
+                <wp:wrapNone/>
+                <wp:docPr id="7" name="Frame2"/>
+                <a:graphic xmlns:a="http://schemas.openxmlformats.org/drawingml/2006/main">
+                  <a:graphicData uri="http://schemas.microsoft.com/office/word/2010/wordprocessingShape">
+                    <wps:wsp>
+                      <wps:cNvSpPr txBox="1"/>
+                      <wps:spPr>
+                        <a:xfrm>
+                          <a:off x="0" y="0"/>
+                          <a:ext cx="6724015" cy="3274060"/>
+                        </a:xfrm>
+                        <a:prstGeom prst="rect"/>
+                      </wps:spPr>
                       <wps:txbx>
                         <w:txbxContent>
                           <w:p>
@@ -2458,11 +2509,13 @@
                                 <w:color w:val="auto"/>
                               </w:rPr>
                             </w:pPr>
+                            <w:bookmarkStart w:id="1" w:name="__DdeLink__457_1344804566"/>
+                            <w:bookmarkEnd w:id="1"/>
                             <w:r>
                               <w:rPr>
                                 <w:color w:val="auto"/>
                               </w:rPr>
-                              <w:t xml:space="preserve">Having the opportunity for a placement with SKF will provide me with a much broader (and hopefully transformative) experience during my PhD. The metal industry is fascinating: large-scale organisations are in fierce competitiion to create products which work evermore efficiently and/or at a lower cost, with a very small margin for error. In addition, their success in innovation is critical to other secondary economies, such as the motor and aerospace industry. As such, cutting-edge research, effective management and teamwork are paramount to the continued growth and profit of the company. </w:t>
+                              <w:t xml:space="preserve">Having the opportunity for a placement with SKF will provide me with a much broader learning experience during my PhD. The metal industry is fascinating: large-scale organisations are in fierce competitiion to create products which work evermore efficiently and at lower cost, with a small margin for error. In addition, their success in innovation is critical to other secondary economies, such as the motor and aerospace industry. As such, cutting-edge research, effective management and teamwork are paramount to the continued growth and profit of the company. I wish to learn more about how such a large company manages its workforce to enact strategies, in both research and the marketplace, to outdo their competitors, and how I can play a role in being a part of their success. The placement will give me the opportunity to to network and build connections with people in industry, which will further aid my applications for jobs outside of academia, where industry is my intended trajectory. </w:t>
                             </w:r>
                           </w:p>
                           <w:p>
@@ -2476,7 +2529,127 @@
                               <w:rPr>
                                 <w:color w:val="auto"/>
                               </w:rPr>
-                              <w:t xml:space="preserve">My research is currently focussed on the atomistic simulation of titanium alloys, and how defects, inherent in titanium and materials in general, can cause macroscopic changes properties of the material, by interaction with impurities , introduced in the processing stages of making components, or otherwise during service. Thus my research is at the very fundamentals of material changing how a particular component can operate while in service. My placement with SKF is </w:t>
+                              <w:t>My research is currently focussed on the atomistic simulation of</w:t>
+                            </w:r>
+                            <w:r>
+                              <w:rPr>
+                                <w:color w:val="auto"/>
+                              </w:rPr>
+                              <w:t xml:space="preserve"> </w:t>
+                            </w:r>
+                            <w:r>
+                              <w:rPr>
+                                <w:color w:val="auto"/>
+                              </w:rPr>
+                              <w:t xml:space="preserve">titanium alloys </w:t>
+                            </w:r>
+                            <w:r>
+                              <w:rPr>
+                                <w:color w:val="auto"/>
+                              </w:rPr>
+                              <w:t>currently used by Rolls-Royce in their jet engines,</w:t>
+                            </w:r>
+                            <w:r>
+                              <w:rPr>
+                                <w:color w:val="auto"/>
+                              </w:rPr>
+                              <w:t xml:space="preserve"> and how defects, inherent in </w:t>
+                            </w:r>
+                            <w:r>
+                              <w:rPr>
+                                <w:color w:val="auto"/>
+                              </w:rPr>
+                              <w:t>all</w:t>
+                            </w:r>
+                            <w:r>
+                              <w:rPr>
+                                <w:color w:val="auto"/>
+                              </w:rPr>
+                              <w:t xml:space="preserve"> materials, can cause macroscopic changes </w:t>
+                            </w:r>
+                            <w:r>
+                              <w:rPr>
+                                <w:color w:val="auto"/>
+                              </w:rPr>
+                              <w:t xml:space="preserve">to the </w:t>
+                            </w:r>
+                            <w:r>
+                              <w:rPr>
+                                <w:color w:val="auto"/>
+                              </w:rPr>
+                              <w:t>properties of th</w:t>
+                            </w:r>
+                            <w:r>
+                              <w:rPr>
+                                <w:color w:val="auto"/>
+                              </w:rPr>
+                              <w:t>ese alloys</w:t>
+                            </w:r>
+                            <w:r>
+                              <w:rPr>
+                                <w:color w:val="auto"/>
+                              </w:rPr>
+                              <w:t xml:space="preserve"> by interaction with impurities, </w:t>
+                            </w:r>
+                            <w:r>
+                              <w:rPr>
+                                <w:color w:val="auto"/>
+                              </w:rPr>
+                              <w:t xml:space="preserve">which are </w:t>
+                            </w:r>
+                            <w:r>
+                              <w:rPr>
+                                <w:color w:val="auto"/>
+                              </w:rPr>
+                              <w:t>introduced in the processing stages o</w:t>
+                            </w:r>
+                            <w:r>
+                              <w:rPr>
+                                <w:color w:val="auto"/>
+                              </w:rPr>
+                              <w:t xml:space="preserve">f the components and </w:t>
+                            </w:r>
+                            <w:r>
+                              <w:rPr>
+                                <w:color w:val="auto"/>
+                              </w:rPr>
+                              <w:t xml:space="preserve">during service. </w:t>
+                            </w:r>
+                            <w:r>
+                              <w:rPr>
+                                <w:color w:val="auto"/>
+                              </w:rPr>
+                              <w:t xml:space="preserve">Furthermore, my aim is to simulate the stress corrosion cracking of titanium alloys, such that one can elucidate a particular mechanism by which these alloys fail due to the introduction of corrosive impurities and defects. </w:t>
+                            </w:r>
+                            <w:r>
+                              <w:rPr>
+                                <w:color w:val="auto"/>
+                              </w:rPr>
+                              <w:t xml:space="preserve">Thus my research </w:t>
+                            </w:r>
+                            <w:r>
+                              <w:rPr>
+                                <w:color w:val="auto"/>
+                              </w:rPr>
+                              <w:t>probes the very</w:t>
+                            </w:r>
+                            <w:r>
+                              <w:rPr>
+                                <w:color w:val="auto"/>
+                              </w:rPr>
+                              <w:t xml:space="preserve"> fundamentals of </w:t>
+                            </w:r>
+                            <w:r>
+                              <w:rPr>
+                                <w:color w:val="auto"/>
+                              </w:rPr>
+                              <w:t xml:space="preserve">how manufactured metals change service </w:t>
+                            </w:r>
+                            <w:r>
+                              <w:rPr>
+                                <w:color w:val="auto"/>
+                              </w:rPr>
+                              <w:t xml:space="preserve">how a particular component can operate while in service. My placement with SKF is </w:t>
                             </w:r>
                           </w:p>
                           <w:p>
@@ -2506,10 +2679,13 @@
                                 <w:color w:val="auto"/>
                               </w:rPr>
                             </w:r>
+                            <w:bookmarkStart w:id="2" w:name="__DdeLink__457_1344804566"/>
+                            <w:bookmarkStart w:id="3" w:name="__DdeLink__457_1344804566"/>
+                            <w:bookmarkEnd w:id="3"/>
                           </w:p>
                         </w:txbxContent>
                       </wps:txbx>
-                      <wps:bodyPr>
+                      <wps:bodyPr anchor="t" lIns="91440" tIns="45720" rIns="91440" bIns="45720">
                         <a:noAutofit/>
                       </wps:bodyPr>
                     </wps:wsp>
@@ -2520,10 +2696,7 @@
           </mc:Choice>
           <mc:Fallback>
             <w:pict>
-              <v:rect id="shape_0" ID="Text Box 2" fillcolor="white" stroked="t" style="position:absolute;margin-left:-4.5pt;margin-top:30.35pt;width:529pt;height:232.45pt;mso-position-horizontal-relative:margin" wp14:anchorId="131A6392">
-                <w10:wrap type="square"/>
-                <v:fill o:detectmouseclick="t" type="solid" color2="black"/>
-                <v:stroke color="black" weight="9360" joinstyle="miter" endcap="flat"/>
+              <v:rect style="position:absolute;rotation:0;width:529.45pt;height:257.8pt;mso-wrap-distance-left:5.7pt;mso-wrap-distance-right:5.7pt;mso-wrap-distance-top:5.7pt;mso-wrap-distance-bottom:5.7pt;margin-top:25.55pt;mso-position-vertical-relative:text;margin-left:-6pt;mso-position-horizontal-relative:text">
                 <v:textbox>
                   <w:txbxContent>
                     <w:p>
@@ -2533,11 +2706,13 @@
                           <w:color w:val="auto"/>
                         </w:rPr>
                       </w:pPr>
+                      <w:bookmarkStart w:id="4" w:name="__DdeLink__457_1344804566"/>
+                      <w:bookmarkEnd w:id="4"/>
                       <w:r>
                         <w:rPr>
                           <w:color w:val="auto"/>
                         </w:rPr>
-                        <w:t xml:space="preserve">Having the opportunity for a placement with SKF will provide me with a much broader (and hopefully transformative) experience during my PhD. The metal industry is fascinating: large-scale organisations are in fierce competitiion to create products which work evermore efficiently and/or at a lower cost, with a very small margin for error. In addition, their success in innovation is critical to other secondary economies, such as the motor and aerospace industry. As such, cutting-edge research, effective management and teamwork are paramount to the continued growth and profit of the company. </w:t>
+                        <w:t xml:space="preserve">Having the opportunity for a placement with SKF will provide me with a much broader learning experience during my PhD. The metal industry is fascinating: large-scale organisations are in fierce competitiion to create products which work evermore efficiently and at lower cost, with a small margin for error. In addition, their success in innovation is critical to other secondary economies, such as the motor and aerospace industry. As such, cutting-edge research, effective management and teamwork are paramount to the continued growth and profit of the company. I wish to learn more about how such a large company manages its workforce to enact strategies, in both research and the marketplace, to outdo their competitors, and how I can play a role in being a part of their success. The placement will give me the opportunity to to network and build connections with people in industry, which will further aid my applications for jobs outside of academia, where industry is my intended trajectory. </w:t>
                       </w:r>
                     </w:p>
                     <w:p>
@@ -2551,7 +2726,127 @@
                         <w:rPr>
                           <w:color w:val="auto"/>
                         </w:rPr>
-                        <w:t xml:space="preserve">My research is currently focussed on the atomistic simulation of titanium alloys, and how defects, inherent in titanium and materials in general, can cause macroscopic changes properties of the material, by interaction with impurities , introduced in the processing stages of making components, or otherwise during service. Thus my research is at the very fundamentals of material changing how a particular component can operate while in service. My placement with SKF is </w:t>
+                        <w:t>My research is currently focussed on the atomistic simulation of</w:t>
+                      </w:r>
+                      <w:r>
+                        <w:rPr>
+                          <w:color w:val="auto"/>
+                        </w:rPr>
+                        <w:t xml:space="preserve"> </w:t>
+                      </w:r>
+                      <w:r>
+                        <w:rPr>
+                          <w:color w:val="auto"/>
+                        </w:rPr>
+                        <w:t xml:space="preserve">titanium alloys </w:t>
+                      </w:r>
+                      <w:r>
+                        <w:rPr>
+                          <w:color w:val="auto"/>
+                        </w:rPr>
+                        <w:t>currently used by Rolls-Royce in their jet engines,</w:t>
+                      </w:r>
+                      <w:r>
+                        <w:rPr>
+                          <w:color w:val="auto"/>
+                        </w:rPr>
+                        <w:t xml:space="preserve"> and how defects, inherent in </w:t>
+                      </w:r>
+                      <w:r>
+                        <w:rPr>
+                          <w:color w:val="auto"/>
+                        </w:rPr>
+                        <w:t>all</w:t>
+                      </w:r>
+                      <w:r>
+                        <w:rPr>
+                          <w:color w:val="auto"/>
+                        </w:rPr>
+                        <w:t xml:space="preserve"> materials, can cause macroscopic changes </w:t>
+                      </w:r>
+                      <w:r>
+                        <w:rPr>
+                          <w:color w:val="auto"/>
+                        </w:rPr>
+                        <w:t xml:space="preserve">to the </w:t>
+                      </w:r>
+                      <w:r>
+                        <w:rPr>
+                          <w:color w:val="auto"/>
+                        </w:rPr>
+                        <w:t>properties of th</w:t>
+                      </w:r>
+                      <w:r>
+                        <w:rPr>
+                          <w:color w:val="auto"/>
+                        </w:rPr>
+                        <w:t>ese alloys</w:t>
+                      </w:r>
+                      <w:r>
+                        <w:rPr>
+                          <w:color w:val="auto"/>
+                        </w:rPr>
+                        <w:t xml:space="preserve"> by interaction with impurities, </w:t>
+                      </w:r>
+                      <w:r>
+                        <w:rPr>
+                          <w:color w:val="auto"/>
+                        </w:rPr>
+                        <w:t xml:space="preserve">which are </w:t>
+                      </w:r>
+                      <w:r>
+                        <w:rPr>
+                          <w:color w:val="auto"/>
+                        </w:rPr>
+                        <w:t>introduced in the processing stages o</w:t>
+                      </w:r>
+                      <w:r>
+                        <w:rPr>
+                          <w:color w:val="auto"/>
+                        </w:rPr>
+                        <w:t xml:space="preserve">f the components and </w:t>
+                      </w:r>
+                      <w:r>
+                        <w:rPr>
+                          <w:color w:val="auto"/>
+                        </w:rPr>
+                        <w:t xml:space="preserve">during service. </w:t>
+                      </w:r>
+                      <w:r>
+                        <w:rPr>
+                          <w:color w:val="auto"/>
+                        </w:rPr>
+                        <w:t xml:space="preserve">Furthermore, my aim is to simulate the stress corrosion cracking of titanium alloys, such that one can elucidate a particular mechanism by which these alloys fail due to the introduction of corrosive impurities and defects. </w:t>
+                      </w:r>
+                      <w:r>
+                        <w:rPr>
+                          <w:color w:val="auto"/>
+                        </w:rPr>
+                        <w:t xml:space="preserve">Thus my research </w:t>
+                      </w:r>
+                      <w:r>
+                        <w:rPr>
+                          <w:color w:val="auto"/>
+                        </w:rPr>
+                        <w:t>probes the very</w:t>
+                      </w:r>
+                      <w:r>
+                        <w:rPr>
+                          <w:color w:val="auto"/>
+                        </w:rPr>
+                        <w:t xml:space="preserve"> fundamentals of </w:t>
+                      </w:r>
+                      <w:r>
+                        <w:rPr>
+                          <w:color w:val="auto"/>
+                        </w:rPr>
+                        <w:t xml:space="preserve">how manufactured metals change service </w:t>
+                      </w:r>
+                      <w:r>
+                        <w:rPr>
+                          <w:color w:val="auto"/>
+                        </w:rPr>
+                        <w:t xml:space="preserve">how a particular component can operate while in service. My placement with SKF is </w:t>
                       </w:r>
                     </w:p>
                     <w:p>
@@ -2581,6 +2876,9 @@
                           <w:color w:val="auto"/>
                         </w:rPr>
                       </w:r>
+                      <w:bookmarkStart w:id="5" w:name="__DdeLink__457_1344804566"/>
+                      <w:bookmarkStart w:id="6" w:name="__DdeLink__457_1344804566"/>
+                      <w:bookmarkEnd w:id="6"/>
                     </w:p>
                   </w:txbxContent>
                 </v:textbox>
@@ -2588,14 +2886,6 @@
             </w:pict>
           </mc:Fallback>
         </mc:AlternateContent>
-      </w:r>
-      <w:r>
-        <w:rPr>
-          <w:rFonts w:ascii="Kings Caslon Text" w:hAnsi="Kings Caslon Text"/>
-          <w:sz w:val="24"/>
-          <w:szCs w:val="24"/>
-        </w:rPr>
-        <w:t>(maximum 600 words)</w:t>
       </w:r>
     </w:p>
     <w:p>
@@ -3226,9 +3516,9 @@
           <w:szCs w:val="24"/>
         </w:rPr>
       </w:r>
-      <w:bookmarkStart w:id="1" w:name="_Section_2._Short-term"/>
-      <w:bookmarkStart w:id="2" w:name="_Section_2._Short-term"/>
-      <w:bookmarkEnd w:id="2"/>
+      <w:bookmarkStart w:id="7" w:name="_Section_2._Short-term"/>
+      <w:bookmarkStart w:id="8" w:name="_Section_2._Short-term"/>
+      <w:bookmarkEnd w:id="8"/>
     </w:p>
     <w:p>
       <w:pPr>
@@ -4164,7 +4454,7 @@
                               <w:docPartGallery w:val="Watermarks"/>
                               <w:docPartUnique w:val="true"/>
                             </w:docPartObj>
-                            <w:id w:val="1500393951"/>
+                            <w:id w:val="1864556739"/>
                           </w:sdtPr>
                           <w:sdtContent>
                             <w:p>
@@ -4250,7 +4540,7 @@
                         <w:docPartGallery w:val="Watermarks"/>
                         <w:docPartUnique w:val="true"/>
                       </w:docPartObj>
-                      <w:id w:val="1640225631"/>
+                      <w:id w:val="408838942"/>
                     </w:sdtPr>
                     <w:sdtContent>
                       <w:p>

</xml_diff>